<commit_message>
Update AP - Project Postmortem.docx
</commit_message>
<xml_diff>
--- a/_Post-Mortems/AP - Project Postmortem.docx
+++ b/_Post-Mortems/AP - Project Postmortem.docx
@@ -74,12 +74,7 @@
           </w:tcPr>
           <w:p>
             <w:r>
-              <w:t xml:space="preserve">L6 </w:t>
-            </w:r>
-            <w:bookmarkStart w:id="0" w:name="_GoBack"/>
-            <w:bookmarkEnd w:id="0"/>
-            <w:r>
-              <w:t xml:space="preserve">Group Project: </w:t>
+              <w:t xml:space="preserve">L6 Group Project: </w:t>
             </w:r>
             <w:r>
               <w:t>Ship Happens</w:t>
@@ -509,10 +504,7 @@
     <w:p>
       <w:pPr>
         <w:pStyle w:val="ListParagraph"/>
-        <w:numPr>
-          <w:ilvl w:val="0"/>
-          <w:numId w:val="2"/>
-        </w:numPr>
+        <w:ind w:left="1440"/>
         <w:sectPr>
           <w:pgSz w:w="12240" w:h="15840"/>
           <w:pgMar w:top="720" w:right="720" w:bottom="720" w:left="720" w:header="720" w:footer="720" w:gutter="0"/>
@@ -523,9 +515,259 @@
     </w:p>
     <w:p>
       <w:pPr>
+        <w:rPr>
+          <w:u w:val="single"/>
+        </w:rPr>
+      </w:pPr>
+      <w:r>
+        <w:rPr>
+          <w:u w:val="single"/>
+        </w:rPr>
+        <w:t xml:space="preserve">Physical </w:t>
+      </w:r>
+      <w:bookmarkStart w:id="0" w:name="_GoBack"/>
+      <w:bookmarkEnd w:id="0"/>
+      <w:r>
+        <w:rPr>
+          <w:u w:val="single"/>
+        </w:rPr>
+        <w:t>Asset List</w:t>
+      </w:r>
+    </w:p>
+    <w:p>
+      <w:pPr>
         <w:pStyle w:val="ListParagraph"/>
-        <w:ind w:left="1440"/>
-      </w:pPr>
+        <w:numPr>
+          <w:ilvl w:val="0"/>
+          <w:numId w:val="7"/>
+        </w:numPr>
+      </w:pPr>
+      <w:r>
+        <w:t>Updated 3D Assets</w:t>
+      </w:r>
+      <w:r>
+        <w:t xml:space="preserve">: On Deck Objects </w:t>
+      </w:r>
+    </w:p>
+    <w:p>
+      <w:pPr>
+        <w:pStyle w:val="ListParagraph"/>
+        <w:numPr>
+          <w:ilvl w:val="1"/>
+          <w:numId w:val="7"/>
+        </w:numPr>
+      </w:pPr>
+      <w:r>
+        <w:t>updated-</w:t>
+      </w:r>
+      <w:proofErr w:type="spellStart"/>
+      <w:r>
+        <w:t>barrel.FBX</w:t>
+      </w:r>
+      <w:proofErr w:type="spellEnd"/>
+    </w:p>
+    <w:p>
+      <w:pPr>
+        <w:pStyle w:val="ListParagraph"/>
+        <w:numPr>
+          <w:ilvl w:val="1"/>
+          <w:numId w:val="7"/>
+        </w:numPr>
+      </w:pPr>
+      <w:r>
+        <w:t>updated-</w:t>
+      </w:r>
+      <w:proofErr w:type="spellStart"/>
+      <w:r>
+        <w:t>b</w:t>
+      </w:r>
+      <w:r>
+        <w:t>ucket</w:t>
+      </w:r>
+      <w:r>
+        <w:t>.FBX</w:t>
+      </w:r>
+      <w:proofErr w:type="spellEnd"/>
+    </w:p>
+    <w:p>
+      <w:pPr>
+        <w:pStyle w:val="ListParagraph"/>
+        <w:numPr>
+          <w:ilvl w:val="1"/>
+          <w:numId w:val="7"/>
+        </w:numPr>
+      </w:pPr>
+      <w:r>
+        <w:t>updated-</w:t>
+      </w:r>
+      <w:proofErr w:type="spellStart"/>
+      <w:r>
+        <w:t>torch.FBX</w:t>
+      </w:r>
+      <w:proofErr w:type="spellEnd"/>
+    </w:p>
+    <w:p>
+      <w:pPr>
+        <w:pStyle w:val="ListParagraph"/>
+        <w:numPr>
+          <w:ilvl w:val="1"/>
+          <w:numId w:val="7"/>
+        </w:numPr>
+      </w:pPr>
+      <w:r>
+        <w:t>updated-</w:t>
+      </w:r>
+      <w:proofErr w:type="spellStart"/>
+      <w:r>
+        <w:t>mop.FBX</w:t>
+      </w:r>
+      <w:proofErr w:type="spellEnd"/>
+    </w:p>
+    <w:p>
+      <w:pPr>
+        <w:pStyle w:val="ListParagraph"/>
+        <w:numPr>
+          <w:ilvl w:val="0"/>
+          <w:numId w:val="7"/>
+        </w:numPr>
+      </w:pPr>
+      <w:r>
+        <w:t>Updated Ship Models</w:t>
+      </w:r>
+    </w:p>
+    <w:p>
+      <w:pPr>
+        <w:pStyle w:val="ListParagraph"/>
+        <w:numPr>
+          <w:ilvl w:val="1"/>
+          <w:numId w:val="7"/>
+        </w:numPr>
+      </w:pPr>
+      <w:r>
+        <w:t>iteration 1-4</w:t>
+      </w:r>
+    </w:p>
+    <w:p>
+      <w:pPr>
+        <w:pStyle w:val="ListParagraph"/>
+        <w:numPr>
+          <w:ilvl w:val="0"/>
+          <w:numId w:val="7"/>
+        </w:numPr>
+      </w:pPr>
+      <w:r>
+        <w:t>Hand Drawn UI Icons</w:t>
+      </w:r>
+    </w:p>
+    <w:p>
+      <w:pPr>
+        <w:pStyle w:val="ListParagraph"/>
+        <w:numPr>
+          <w:ilvl w:val="1"/>
+          <w:numId w:val="7"/>
+        </w:numPr>
+      </w:pPr>
+      <w:r>
+        <w:t>Located in the following directory:</w:t>
+      </w:r>
+      <w:r>
+        <w:t xml:space="preserve"> </w:t>
+      </w:r>
+      <w:r>
+        <w:t>game-project-group-3\Game Assets\UI\Hand Drawn UI</w:t>
+      </w:r>
+    </w:p>
+    <w:p>
+      <w:pPr>
+        <w:pStyle w:val="ListParagraph"/>
+        <w:numPr>
+          <w:ilvl w:val="1"/>
+          <w:numId w:val="7"/>
+        </w:numPr>
+      </w:pPr>
+      <w:r>
+        <w:t>Barrel, bucket, mop, torch (2 iterations)</w:t>
+      </w:r>
+    </w:p>
+    <w:p>
+      <w:pPr>
+        <w:pStyle w:val="ListParagraph"/>
+        <w:numPr>
+          <w:ilvl w:val="0"/>
+          <w:numId w:val="7"/>
+        </w:numPr>
+      </w:pPr>
+      <w:r>
+        <w:t xml:space="preserve">Tutorial Notes in the following directory: </w:t>
+      </w:r>
+      <w:r>
+        <w:t>game-project-group-3\</w:t>
+      </w:r>
+      <w:proofErr w:type="spellStart"/>
+      <w:r>
+        <w:t>TutorialLevelPlans</w:t>
+      </w:r>
+      <w:proofErr w:type="spellEnd"/>
+    </w:p>
+    <w:p>
+      <w:pPr>
+        <w:pStyle w:val="ListParagraph"/>
+        <w:numPr>
+          <w:ilvl w:val="0"/>
+          <w:numId w:val="7"/>
+        </w:numPr>
+      </w:pPr>
+      <w:r>
+        <w:t xml:space="preserve">Input instructions schemes </w:t>
+      </w:r>
+    </w:p>
+    <w:p>
+      <w:pPr>
+        <w:pStyle w:val="ListParagraph"/>
+        <w:numPr>
+          <w:ilvl w:val="1"/>
+          <w:numId w:val="7"/>
+        </w:numPr>
+      </w:pPr>
+      <w:r>
+        <w:t xml:space="preserve">Located in the following directory: </w:t>
+      </w:r>
+      <w:r>
+        <w:t>game-project-group-3\Game Assets\UI\Tutorial</w:t>
+      </w:r>
+    </w:p>
+    <w:p>
+      <w:pPr>
+        <w:pStyle w:val="ListParagraph"/>
+        <w:numPr>
+          <w:ilvl w:val="1"/>
+          <w:numId w:val="7"/>
+        </w:numPr>
+      </w:pPr>
+      <w:r>
+        <w:t>Control Scheme, iterations 1-</w:t>
+      </w:r>
+      <w:r>
+        <w:t>10</w:t>
+      </w:r>
+    </w:p>
+    <w:p>
+      <w:pPr>
+        <w:pStyle w:val="ListParagraph"/>
+        <w:numPr>
+          <w:ilvl w:val="1"/>
+          <w:numId w:val="7"/>
+        </w:numPr>
+      </w:pPr>
+      <w:proofErr w:type="spellStart"/>
+      <w:r>
+        <w:lastRenderedPageBreak/>
+        <w:t>DPad</w:t>
+      </w:r>
+      <w:proofErr w:type="spellEnd"/>
+      <w:r>
+        <w:t xml:space="preserve"> Icon for Ship Hold, iterations 1-3</w:t>
+      </w:r>
     </w:p>
     <w:sectPr>
       <w:type w:val="continuous"/>
@@ -969,6 +1211,119 @@
     </w:lvl>
   </w:abstractNum>
   <w:abstractNum w:abstractNumId="4" w15:restartNumberingAfterBreak="0">
+    <w:nsid w:val="5877103F"/>
+    <w:multiLevelType w:val="hybridMultilevel"/>
+    <w:tmpl w:val="D2A0C540"/>
+    <w:lvl w:ilvl="0" w:tplc="08090001">
+      <w:start w:val="1"/>
+      <w:numFmt w:val="bullet"/>
+      <w:lvlText w:val=""/>
+      <w:lvlJc w:val="left"/>
+      <w:pPr>
+        <w:ind w:left="720" w:hanging="360"/>
+      </w:pPr>
+      <w:rPr>
+        <w:rFonts w:ascii="Symbol" w:hAnsi="Symbol" w:hint="default"/>
+      </w:rPr>
+    </w:lvl>
+    <w:lvl w:ilvl="1" w:tplc="08090003">
+      <w:start w:val="1"/>
+      <w:numFmt w:val="bullet"/>
+      <w:lvlText w:val="o"/>
+      <w:lvlJc w:val="left"/>
+      <w:pPr>
+        <w:ind w:left="1440" w:hanging="360"/>
+      </w:pPr>
+      <w:rPr>
+        <w:rFonts w:ascii="Courier New" w:hAnsi="Courier New" w:cs="Courier New" w:hint="default"/>
+      </w:rPr>
+    </w:lvl>
+    <w:lvl w:ilvl="2" w:tplc="08090005" w:tentative="1">
+      <w:start w:val="1"/>
+      <w:numFmt w:val="bullet"/>
+      <w:lvlText w:val=""/>
+      <w:lvlJc w:val="left"/>
+      <w:pPr>
+        <w:ind w:left="2160" w:hanging="360"/>
+      </w:pPr>
+      <w:rPr>
+        <w:rFonts w:ascii="Wingdings" w:hAnsi="Wingdings" w:hint="default"/>
+      </w:rPr>
+    </w:lvl>
+    <w:lvl w:ilvl="3" w:tplc="08090001" w:tentative="1">
+      <w:start w:val="1"/>
+      <w:numFmt w:val="bullet"/>
+      <w:lvlText w:val=""/>
+      <w:lvlJc w:val="left"/>
+      <w:pPr>
+        <w:ind w:left="2880" w:hanging="360"/>
+      </w:pPr>
+      <w:rPr>
+        <w:rFonts w:ascii="Symbol" w:hAnsi="Symbol" w:hint="default"/>
+      </w:rPr>
+    </w:lvl>
+    <w:lvl w:ilvl="4" w:tplc="08090003" w:tentative="1">
+      <w:start w:val="1"/>
+      <w:numFmt w:val="bullet"/>
+      <w:lvlText w:val="o"/>
+      <w:lvlJc w:val="left"/>
+      <w:pPr>
+        <w:ind w:left="3600" w:hanging="360"/>
+      </w:pPr>
+      <w:rPr>
+        <w:rFonts w:ascii="Courier New" w:hAnsi="Courier New" w:cs="Courier New" w:hint="default"/>
+      </w:rPr>
+    </w:lvl>
+    <w:lvl w:ilvl="5" w:tplc="08090005" w:tentative="1">
+      <w:start w:val="1"/>
+      <w:numFmt w:val="bullet"/>
+      <w:lvlText w:val=""/>
+      <w:lvlJc w:val="left"/>
+      <w:pPr>
+        <w:ind w:left="4320" w:hanging="360"/>
+      </w:pPr>
+      <w:rPr>
+        <w:rFonts w:ascii="Wingdings" w:hAnsi="Wingdings" w:hint="default"/>
+      </w:rPr>
+    </w:lvl>
+    <w:lvl w:ilvl="6" w:tplc="08090001" w:tentative="1">
+      <w:start w:val="1"/>
+      <w:numFmt w:val="bullet"/>
+      <w:lvlText w:val=""/>
+      <w:lvlJc w:val="left"/>
+      <w:pPr>
+        <w:ind w:left="5040" w:hanging="360"/>
+      </w:pPr>
+      <w:rPr>
+        <w:rFonts w:ascii="Symbol" w:hAnsi="Symbol" w:hint="default"/>
+      </w:rPr>
+    </w:lvl>
+    <w:lvl w:ilvl="7" w:tplc="08090003" w:tentative="1">
+      <w:start w:val="1"/>
+      <w:numFmt w:val="bullet"/>
+      <w:lvlText w:val="o"/>
+      <w:lvlJc w:val="left"/>
+      <w:pPr>
+        <w:ind w:left="5760" w:hanging="360"/>
+      </w:pPr>
+      <w:rPr>
+        <w:rFonts w:ascii="Courier New" w:hAnsi="Courier New" w:cs="Courier New" w:hint="default"/>
+      </w:rPr>
+    </w:lvl>
+    <w:lvl w:ilvl="8" w:tplc="08090005" w:tentative="1">
+      <w:start w:val="1"/>
+      <w:numFmt w:val="bullet"/>
+      <w:lvlText w:val=""/>
+      <w:lvlJc w:val="left"/>
+      <w:pPr>
+        <w:ind w:left="6480" w:hanging="360"/>
+      </w:pPr>
+      <w:rPr>
+        <w:rFonts w:ascii="Wingdings" w:hAnsi="Wingdings" w:hint="default"/>
+      </w:rPr>
+    </w:lvl>
+  </w:abstractNum>
+  <w:abstractNum w:abstractNumId="5" w15:restartNumberingAfterBreak="0">
     <w:nsid w:val="5B104DAF"/>
     <w:multiLevelType w:val="hybridMultilevel"/>
     <w:tmpl w:val="EED63158"/>
@@ -1081,7 +1436,7 @@
       </w:rPr>
     </w:lvl>
   </w:abstractNum>
-  <w:abstractNum w:abstractNumId="5" w15:restartNumberingAfterBreak="0">
+  <w:abstractNum w:abstractNumId="6" w15:restartNumberingAfterBreak="0">
     <w:nsid w:val="774F58A7"/>
     <w:multiLevelType w:val="hybridMultilevel"/>
     <w:tmpl w:val="8FDEDCC4"/>
@@ -1201,16 +1556,19 @@
     <w:abstractNumId w:val="1"/>
   </w:num>
   <w:num w:numId="3">
-    <w:abstractNumId w:val="4"/>
+    <w:abstractNumId w:val="5"/>
   </w:num>
   <w:num w:numId="4">
-    <w:abstractNumId w:val="5"/>
+    <w:abstractNumId w:val="6"/>
   </w:num>
   <w:num w:numId="5">
     <w:abstractNumId w:val="3"/>
   </w:num>
   <w:num w:numId="6">
     <w:abstractNumId w:val="0"/>
+  </w:num>
+  <w:num w:numId="7">
+    <w:abstractNumId w:val="4"/>
   </w:num>
 </w:numbering>
 </file>
@@ -1621,7 +1979,6 @@
   <w:style w:type="character" w:default="1" w:styleId="DefaultParagraphFont">
     <w:name w:val="Default Paragraph Font"/>
     <w:uiPriority w:val="1"/>
-    <w:semiHidden/>
     <w:unhideWhenUsed/>
   </w:style>
   <w:style w:type="table" w:default="1" w:styleId="TableNormal">
@@ -1966,7 +2323,7 @@
 </file>
 
 <file path=customXml/itemProps1.xml><?xml version="1.0" encoding="utf-8"?>
-<ds:datastoreItem xmlns:ds="http://schemas.openxmlformats.org/officeDocument/2006/customXml" ds:itemID="{FB4455A7-99E2-4476-A8F8-1213EE6B1A55}">
+<ds:datastoreItem xmlns:ds="http://schemas.openxmlformats.org/officeDocument/2006/customXml" ds:itemID="{04D62128-BF83-4284-B4A4-96F76DEA9F53}">
   <ds:schemaRefs>
     <ds:schemaRef ds:uri="http://schemas.openxmlformats.org/officeDocument/2006/bibliography"/>
   </ds:schemaRefs>

</xml_diff>